<commit_message>
Added new codesignal question for cap one swe, refactored case study code into new package, add virtual card number case study code
</commit_message>
<xml_diff>
--- a/src/main/resources/capitalone/codesignal/swe/CodeSignal_Questions_SWE.docx
+++ b/src/main/resources/capitalone/codesignal/swe/CodeSignal_Questions_SWE.docx
@@ -16422,10 +16422,7 @@
         <w:ind w:left="720"/>
       </w:pPr>
       <w:r>
-        <w:t>Your task is to find the</w:t>
-      </w:r>
-      <w:r>
-        <w:t xml:space="preserve"> coordinate of the point that is illuminated by the highest number of lamps. In case of a tie, return the point among them with the minimal possible coordinate.</w:t>
+        <w:t>Your task is to find the coordinate of the point that is illuminated by the highest number of lamps. In case of a tie, return the point among them with the minimal possible coordinate.</w:t>
       </w:r>
     </w:p>
     <w:p>
@@ -16459,14 +16456,7 @@
           <w:i/>
           <w:iCs/>
         </w:rPr>
-        <w:t xml:space="preserve">solution(lamps) = </w:t>
-      </w:r>
-      <w:r>
-        <w:rPr>
-          <w:i/>
-          <w:iCs/>
-        </w:rPr>
-        <w:t>1</w:t>
+        <w:t>solution(lamps) = 1</w:t>
       </w:r>
     </w:p>
     <w:p>
@@ -16848,6 +16838,584 @@
           <w:rFonts w:eastAsiaTheme="minorEastAsia" w:cstheme="minorHAnsi"/>
         </w:rPr>
       </w:pPr>
+    </w:p>
+    <w:p>
+      <w:pPr>
+        <w:pStyle w:val="ListParagraph"/>
+        <w:numPr>
+          <w:ilvl w:val="0"/>
+          <w:numId w:val="1"/>
+        </w:numPr>
+        <w:rPr>
+          <w:rFonts w:eastAsiaTheme="minorEastAsia" w:cstheme="minorHAnsi"/>
+        </w:rPr>
+      </w:pPr>
+      <w:r>
+        <w:rPr>
+          <w:rFonts w:eastAsiaTheme="minorEastAsia" w:cstheme="minorHAnsi"/>
+        </w:rPr>
+        <w:t>In a highly automated warehouse, a robot is tasked with organizing packages stored in a rectangular grid. The grid is represented as a 2D list of integers matrix, where each integer represents a package type. To manage the sorting and rearrangement, the robot follows a series of commands given as an array of strings commands. Each command instructs the robot to perform a specific operation on the matrix:</w:t>
+      </w:r>
+    </w:p>
+    <w:p>
+      <w:pPr>
+        <w:pStyle w:val="ListParagraph"/>
+        <w:rPr>
+          <w:rFonts w:eastAsiaTheme="minorEastAsia" w:cstheme="minorHAnsi"/>
+        </w:rPr>
+      </w:pPr>
+    </w:p>
+    <w:p>
+      <w:pPr>
+        <w:pStyle w:val="ListParagraph"/>
+        <w:numPr>
+          <w:ilvl w:val="0"/>
+          <w:numId w:val="12"/>
+        </w:numPr>
+        <w:rPr>
+          <w:rFonts w:eastAsiaTheme="minorEastAsia" w:cstheme="minorHAnsi"/>
+        </w:rPr>
+      </w:pPr>
+      <w:r>
+        <w:rPr>
+          <w:rFonts w:eastAsiaTheme="minorEastAsia" w:cstheme="minorHAnsi"/>
+        </w:rPr>
+        <w:t>"</w:t>
+      </w:r>
+      <w:proofErr w:type="spellStart"/>
+      <w:r>
+        <w:rPr>
+          <w:rFonts w:eastAsiaTheme="minorEastAsia" w:cstheme="minorHAnsi"/>
+        </w:rPr>
+        <w:t>swapRows</w:t>
+      </w:r>
+      <w:proofErr w:type="spellEnd"/>
+      <w:r>
+        <w:rPr>
+          <w:rFonts w:eastAsiaTheme="minorEastAsia" w:cstheme="minorHAnsi"/>
+        </w:rPr>
+        <w:t xml:space="preserve"> r1 r2": Swaps the elements of row r1 with the elements of row r2.</w:t>
+      </w:r>
+    </w:p>
+    <w:p>
+      <w:pPr>
+        <w:pStyle w:val="ListParagraph"/>
+        <w:numPr>
+          <w:ilvl w:val="0"/>
+          <w:numId w:val="12"/>
+        </w:numPr>
+        <w:rPr>
+          <w:rFonts w:eastAsiaTheme="minorEastAsia" w:cstheme="minorHAnsi"/>
+        </w:rPr>
+      </w:pPr>
+      <w:r>
+        <w:rPr>
+          <w:rFonts w:eastAsiaTheme="minorEastAsia" w:cstheme="minorHAnsi"/>
+        </w:rPr>
+        <w:t>"</w:t>
+      </w:r>
+      <w:proofErr w:type="spellStart"/>
+      <w:r>
+        <w:rPr>
+          <w:rFonts w:eastAsiaTheme="minorEastAsia" w:cstheme="minorHAnsi"/>
+        </w:rPr>
+        <w:t>swapColumns</w:t>
+      </w:r>
+      <w:proofErr w:type="spellEnd"/>
+      <w:r>
+        <w:rPr>
+          <w:rFonts w:eastAsiaTheme="minorEastAsia" w:cstheme="minorHAnsi"/>
+        </w:rPr>
+        <w:t xml:space="preserve"> c1 c2": Swaps the elements of column c1 with the elements of column c2.</w:t>
+      </w:r>
+    </w:p>
+    <w:p>
+      <w:pPr>
+        <w:pStyle w:val="ListParagraph"/>
+        <w:numPr>
+          <w:ilvl w:val="0"/>
+          <w:numId w:val="12"/>
+        </w:numPr>
+        <w:rPr>
+          <w:rFonts w:eastAsiaTheme="minorEastAsia" w:cstheme="minorHAnsi"/>
+        </w:rPr>
+      </w:pPr>
+      <w:r>
+        <w:rPr>
+          <w:rFonts w:eastAsiaTheme="minorEastAsia" w:cstheme="minorHAnsi"/>
+        </w:rPr>
+        <w:t>"</w:t>
+      </w:r>
+      <w:proofErr w:type="spellStart"/>
+      <w:r>
+        <w:rPr>
+          <w:rFonts w:eastAsiaTheme="minorEastAsia" w:cstheme="minorHAnsi"/>
+        </w:rPr>
+        <w:t>reverseRow</w:t>
+      </w:r>
+      <w:proofErr w:type="spellEnd"/>
+      <w:r>
+        <w:rPr>
+          <w:rFonts w:eastAsiaTheme="minorEastAsia" w:cstheme="minorHAnsi"/>
+        </w:rPr>
+        <w:t xml:space="preserve"> r": Reverses the elements of row r.</w:t>
+      </w:r>
+    </w:p>
+    <w:p>
+      <w:pPr>
+        <w:pStyle w:val="ListParagraph"/>
+        <w:numPr>
+          <w:ilvl w:val="0"/>
+          <w:numId w:val="12"/>
+        </w:numPr>
+        <w:rPr>
+          <w:rFonts w:eastAsiaTheme="minorEastAsia" w:cstheme="minorHAnsi"/>
+        </w:rPr>
+      </w:pPr>
+      <w:r>
+        <w:rPr>
+          <w:rFonts w:eastAsiaTheme="minorEastAsia" w:cstheme="minorHAnsi"/>
+        </w:rPr>
+        <w:t>"</w:t>
+      </w:r>
+      <w:proofErr w:type="spellStart"/>
+      <w:r>
+        <w:rPr>
+          <w:rFonts w:eastAsiaTheme="minorEastAsia" w:cstheme="minorHAnsi"/>
+        </w:rPr>
+        <w:t>reverseColumn</w:t>
+      </w:r>
+      <w:proofErr w:type="spellEnd"/>
+      <w:r>
+        <w:rPr>
+          <w:rFonts w:eastAsiaTheme="minorEastAsia" w:cstheme="minorHAnsi"/>
+        </w:rPr>
+        <w:t xml:space="preserve"> c": Reverses the elements of column c.</w:t>
+      </w:r>
+    </w:p>
+    <w:p>
+      <w:pPr>
+        <w:pStyle w:val="ListParagraph"/>
+        <w:numPr>
+          <w:ilvl w:val="0"/>
+          <w:numId w:val="12"/>
+        </w:numPr>
+        <w:rPr>
+          <w:rFonts w:eastAsiaTheme="minorEastAsia" w:cstheme="minorHAnsi"/>
+        </w:rPr>
+      </w:pPr>
+      <w:r>
+        <w:rPr>
+          <w:rFonts w:eastAsiaTheme="minorEastAsia" w:cstheme="minorHAnsi"/>
+        </w:rPr>
+        <w:t>"rotate90Clockwise": Rotates the entire matrix 90 degrees clockwise.</w:t>
+      </w:r>
+    </w:p>
+    <w:p>
+      <w:pPr>
+        <w:pStyle w:val="ListParagraph"/>
+        <w:rPr>
+          <w:rFonts w:eastAsiaTheme="minorEastAsia" w:cstheme="minorHAnsi"/>
+        </w:rPr>
+      </w:pPr>
+      <w:r>
+        <w:rPr>
+          <w:rFonts w:eastAsiaTheme="minorEastAsia" w:cstheme="minorHAnsi"/>
+        </w:rPr>
+        <w:lastRenderedPageBreak/>
+        <w:t>Here, r, r1, and r2 are integer row indices, and c, c1, and c2 are integer column indices.</w:t>
+      </w:r>
+    </w:p>
+    <w:p>
+      <w:pPr>
+        <w:pStyle w:val="ListParagraph"/>
+        <w:rPr>
+          <w:rFonts w:eastAsiaTheme="minorEastAsia" w:cstheme="minorHAnsi"/>
+        </w:rPr>
+      </w:pPr>
+      <w:r>
+        <w:rPr>
+          <w:rFonts w:eastAsiaTheme="minorEastAsia" w:cstheme="minorHAnsi"/>
+        </w:rPr>
+        <w:t>Your task is to implement the sequence of commands on the matrix and return the final state of the matrix as a 2D list of integers.</w:t>
+      </w:r>
+    </w:p>
+    <w:p>
+      <w:pPr>
+        <w:pStyle w:val="ListParagraph"/>
+        <w:rPr>
+          <w:rFonts w:eastAsiaTheme="minorEastAsia" w:cstheme="minorHAnsi"/>
+        </w:rPr>
+      </w:pPr>
+    </w:p>
+    <w:p>
+      <w:pPr>
+        <w:pStyle w:val="ListParagraph"/>
+        <w:rPr>
+          <w:rFonts w:eastAsiaTheme="minorEastAsia" w:cstheme="minorHAnsi"/>
+        </w:rPr>
+      </w:pPr>
+      <w:r>
+        <w:rPr>
+          <w:rFonts w:eastAsiaTheme="minorEastAsia" w:cstheme="minorHAnsi"/>
+        </w:rPr>
+        <w:t xml:space="preserve">For </w:t>
+      </w:r>
+      <w:r>
+        <w:rPr>
+          <w:rFonts w:eastAsiaTheme="minorEastAsia" w:cstheme="minorHAnsi"/>
+        </w:rPr>
+        <w:t>matrix = [</w:t>
+      </w:r>
+    </w:p>
+    <w:p>
+      <w:pPr>
+        <w:ind w:left="720" w:firstLine="720"/>
+        <w:rPr>
+          <w:rFonts w:eastAsiaTheme="minorEastAsia" w:cstheme="minorHAnsi"/>
+        </w:rPr>
+      </w:pPr>
+      <w:r>
+        <w:rPr>
+          <w:rFonts w:eastAsiaTheme="minorEastAsia" w:cstheme="minorHAnsi"/>
+        </w:rPr>
+        <w:t>[1, 2, 3],</w:t>
+      </w:r>
+    </w:p>
+    <w:p>
+      <w:pPr>
+        <w:pStyle w:val="ListParagraph"/>
+        <w:rPr>
+          <w:rFonts w:eastAsiaTheme="minorEastAsia" w:cstheme="minorHAnsi"/>
+        </w:rPr>
+      </w:pPr>
+      <w:r>
+        <w:rPr>
+          <w:rFonts w:eastAsiaTheme="minorEastAsia" w:cstheme="minorHAnsi"/>
+        </w:rPr>
+        <w:t xml:space="preserve">   </w:t>
+      </w:r>
+      <w:r>
+        <w:rPr>
+          <w:rFonts w:eastAsiaTheme="minorEastAsia" w:cstheme="minorHAnsi"/>
+        </w:rPr>
+        <w:tab/>
+      </w:r>
+      <w:r>
+        <w:rPr>
+          <w:rFonts w:eastAsiaTheme="minorEastAsia" w:cstheme="minorHAnsi"/>
+        </w:rPr>
+        <w:t>[4, 5, 6],</w:t>
+      </w:r>
+    </w:p>
+    <w:p>
+      <w:pPr>
+        <w:pStyle w:val="ListParagraph"/>
+        <w:rPr>
+          <w:rFonts w:eastAsiaTheme="minorEastAsia" w:cstheme="minorHAnsi"/>
+        </w:rPr>
+      </w:pPr>
+      <w:r>
+        <w:rPr>
+          <w:rFonts w:eastAsiaTheme="minorEastAsia" w:cstheme="minorHAnsi"/>
+        </w:rPr>
+        <w:t xml:space="preserve">   </w:t>
+      </w:r>
+      <w:r>
+        <w:rPr>
+          <w:rFonts w:eastAsiaTheme="minorEastAsia" w:cstheme="minorHAnsi"/>
+        </w:rPr>
+        <w:tab/>
+      </w:r>
+      <w:r>
+        <w:rPr>
+          <w:rFonts w:eastAsiaTheme="minorEastAsia" w:cstheme="minorHAnsi"/>
+        </w:rPr>
+        <w:t>[7, 8, 9]</w:t>
+      </w:r>
+    </w:p>
+    <w:p>
+      <w:pPr>
+        <w:pStyle w:val="ListParagraph"/>
+        <w:rPr>
+          <w:rFonts w:eastAsiaTheme="minorEastAsia" w:cstheme="minorHAnsi"/>
+        </w:rPr>
+      </w:pPr>
+      <w:r>
+        <w:rPr>
+          <w:rFonts w:eastAsiaTheme="minorEastAsia" w:cstheme="minorHAnsi"/>
+        </w:rPr>
+        <w:t>]</w:t>
+      </w:r>
+    </w:p>
+    <w:p>
+      <w:pPr>
+        <w:pStyle w:val="ListParagraph"/>
+        <w:rPr>
+          <w:rFonts w:eastAsiaTheme="minorEastAsia" w:cstheme="minorHAnsi"/>
+        </w:rPr>
+      </w:pPr>
+    </w:p>
+    <w:p>
+      <w:pPr>
+        <w:pStyle w:val="ListParagraph"/>
+        <w:rPr>
+          <w:rFonts w:eastAsiaTheme="minorEastAsia" w:cstheme="minorHAnsi"/>
+        </w:rPr>
+      </w:pPr>
+      <w:r>
+        <w:rPr>
+          <w:rFonts w:eastAsiaTheme="minorEastAsia" w:cstheme="minorHAnsi"/>
+        </w:rPr>
+        <w:t>commands = ["</w:t>
+      </w:r>
+      <w:proofErr w:type="spellStart"/>
+      <w:r>
+        <w:rPr>
+          <w:rFonts w:eastAsiaTheme="minorEastAsia" w:cstheme="minorHAnsi"/>
+        </w:rPr>
+        <w:t>swapRows</w:t>
+      </w:r>
+      <w:proofErr w:type="spellEnd"/>
+      <w:r>
+        <w:rPr>
+          <w:rFonts w:eastAsiaTheme="minorEastAsia" w:cstheme="minorHAnsi"/>
+        </w:rPr>
+        <w:t xml:space="preserve"> 0 2",</w:t>
+      </w:r>
+      <w:r>
+        <w:rPr>
+          <w:rFonts w:eastAsiaTheme="minorEastAsia" w:cstheme="minorHAnsi"/>
+        </w:rPr>
+        <w:t xml:space="preserve"> </w:t>
+      </w:r>
+      <w:r>
+        <w:rPr>
+          <w:rFonts w:eastAsiaTheme="minorEastAsia" w:cstheme="minorHAnsi"/>
+        </w:rPr>
+        <w:t>"</w:t>
+      </w:r>
+      <w:proofErr w:type="spellStart"/>
+      <w:r>
+        <w:rPr>
+          <w:rFonts w:eastAsiaTheme="minorEastAsia" w:cstheme="minorHAnsi"/>
+        </w:rPr>
+        <w:t>swapColumns</w:t>
+      </w:r>
+      <w:proofErr w:type="spellEnd"/>
+      <w:r>
+        <w:rPr>
+          <w:rFonts w:eastAsiaTheme="minorEastAsia" w:cstheme="minorHAnsi"/>
+        </w:rPr>
+        <w:t xml:space="preserve"> 1 2",</w:t>
+      </w:r>
+      <w:r>
+        <w:rPr>
+          <w:rFonts w:eastAsiaTheme="minorEastAsia" w:cstheme="minorHAnsi"/>
+        </w:rPr>
+        <w:t xml:space="preserve"> </w:t>
+      </w:r>
+      <w:r>
+        <w:rPr>
+          <w:rFonts w:eastAsiaTheme="minorEastAsia" w:cstheme="minorHAnsi"/>
+        </w:rPr>
+        <w:t>"</w:t>
+      </w:r>
+      <w:proofErr w:type="spellStart"/>
+      <w:r>
+        <w:rPr>
+          <w:rFonts w:eastAsiaTheme="minorEastAsia" w:cstheme="minorHAnsi"/>
+        </w:rPr>
+        <w:t>reverseRow</w:t>
+      </w:r>
+      <w:proofErr w:type="spellEnd"/>
+      <w:r>
+        <w:rPr>
+          <w:rFonts w:eastAsiaTheme="minorEastAsia" w:cstheme="minorHAnsi"/>
+        </w:rPr>
+        <w:t xml:space="preserve"> 0",</w:t>
+      </w:r>
+      <w:r>
+        <w:rPr>
+          <w:rFonts w:eastAsiaTheme="minorEastAsia" w:cstheme="minorHAnsi"/>
+        </w:rPr>
+        <w:t xml:space="preserve"> </w:t>
+      </w:r>
+      <w:r>
+        <w:rPr>
+          <w:rFonts w:eastAsiaTheme="minorEastAsia" w:cstheme="minorHAnsi"/>
+        </w:rPr>
+        <w:t>"</w:t>
+      </w:r>
+      <w:proofErr w:type="spellStart"/>
+      <w:r>
+        <w:rPr>
+          <w:rFonts w:eastAsiaTheme="minorEastAsia" w:cstheme="minorHAnsi"/>
+        </w:rPr>
+        <w:t>reverseColumn</w:t>
+      </w:r>
+      <w:proofErr w:type="spellEnd"/>
+      <w:r>
+        <w:rPr>
+          <w:rFonts w:eastAsiaTheme="minorEastAsia" w:cstheme="minorHAnsi"/>
+        </w:rPr>
+        <w:t xml:space="preserve"> 2",</w:t>
+      </w:r>
+      <w:r>
+        <w:rPr>
+          <w:rFonts w:eastAsiaTheme="minorEastAsia" w:cstheme="minorHAnsi"/>
+        </w:rPr>
+        <w:t xml:space="preserve"> </w:t>
+      </w:r>
+      <w:r>
+        <w:rPr>
+          <w:rFonts w:eastAsiaTheme="minorEastAsia" w:cstheme="minorHAnsi"/>
+        </w:rPr>
+        <w:t>"rotate90Clockwise"]</w:t>
+      </w:r>
+    </w:p>
+    <w:p>
+      <w:pPr>
+        <w:pStyle w:val="ListParagraph"/>
+        <w:rPr>
+          <w:rFonts w:eastAsiaTheme="minorEastAsia" w:cstheme="minorHAnsi"/>
+        </w:rPr>
+      </w:pPr>
+    </w:p>
+    <w:p>
+      <w:pPr>
+        <w:pStyle w:val="ListParagraph"/>
+        <w:rPr>
+          <w:rFonts w:eastAsiaTheme="minorEastAsia" w:cstheme="minorHAnsi"/>
+        </w:rPr>
+      </w:pPr>
+      <w:r>
+        <w:rPr>
+          <w:rFonts w:eastAsiaTheme="minorEastAsia" w:cstheme="minorHAnsi"/>
+        </w:rPr>
+        <w:t>The output should be</w:t>
+      </w:r>
+    </w:p>
+    <w:p>
+      <w:pPr>
+        <w:pStyle w:val="ListParagraph"/>
+        <w:rPr>
+          <w:rFonts w:eastAsiaTheme="minorEastAsia" w:cstheme="minorHAnsi"/>
+        </w:rPr>
+      </w:pPr>
+    </w:p>
+    <w:p>
+      <w:pPr>
+        <w:pStyle w:val="ListParagraph"/>
+        <w:rPr>
+          <w:rFonts w:eastAsiaTheme="minorEastAsia" w:cstheme="minorHAnsi"/>
+        </w:rPr>
+      </w:pPr>
+      <w:proofErr w:type="gramStart"/>
+      <w:r>
+        <w:rPr>
+          <w:rFonts w:eastAsiaTheme="minorEastAsia" w:cstheme="minorHAnsi"/>
+          <w:i/>
+          <w:iCs/>
+        </w:rPr>
+        <w:t>solution(</w:t>
+      </w:r>
+      <w:proofErr w:type="gramEnd"/>
+      <w:r>
+        <w:rPr>
+          <w:rFonts w:eastAsiaTheme="minorEastAsia" w:cstheme="minorHAnsi"/>
+          <w:i/>
+          <w:iCs/>
+        </w:rPr>
+        <w:t>matrix, commands)</w:t>
+      </w:r>
+      <w:r>
+        <w:rPr>
+          <w:rFonts w:eastAsiaTheme="minorEastAsia" w:cstheme="minorHAnsi"/>
+        </w:rPr>
+        <w:t xml:space="preserve"> = [</w:t>
+      </w:r>
+    </w:p>
+    <w:p>
+      <w:pPr>
+        <w:pStyle w:val="ListParagraph"/>
+        <w:rPr>
+          <w:rFonts w:eastAsiaTheme="minorEastAsia" w:cstheme="minorHAnsi"/>
+        </w:rPr>
+      </w:pPr>
+      <w:r>
+        <w:rPr>
+          <w:rFonts w:eastAsiaTheme="minorEastAsia" w:cstheme="minorHAnsi"/>
+        </w:rPr>
+        <w:tab/>
+        <w:t>[1, 4, 8],</w:t>
+      </w:r>
+    </w:p>
+    <w:p>
+      <w:pPr>
+        <w:pStyle w:val="ListParagraph"/>
+        <w:rPr>
+          <w:rFonts w:eastAsiaTheme="minorEastAsia" w:cstheme="minorHAnsi"/>
+        </w:rPr>
+      </w:pPr>
+      <w:r>
+        <w:rPr>
+          <w:rFonts w:eastAsiaTheme="minorEastAsia" w:cstheme="minorHAnsi"/>
+        </w:rPr>
+        <w:tab/>
+        <w:t>[3, 6, 9],</w:t>
+      </w:r>
+    </w:p>
+    <w:p>
+      <w:pPr>
+        <w:pStyle w:val="ListParagraph"/>
+        <w:rPr>
+          <w:rFonts w:eastAsiaTheme="minorEastAsia" w:cstheme="minorHAnsi"/>
+        </w:rPr>
+      </w:pPr>
+      <w:r>
+        <w:rPr>
+          <w:rFonts w:eastAsiaTheme="minorEastAsia" w:cstheme="minorHAnsi"/>
+        </w:rPr>
+        <w:tab/>
+        <w:t>[7, 5, 2]</w:t>
+      </w:r>
+    </w:p>
+    <w:p>
+      <w:pPr>
+        <w:pStyle w:val="ListParagraph"/>
+        <w:rPr>
+          <w:rFonts w:eastAsiaTheme="minorEastAsia" w:cstheme="minorHAnsi"/>
+        </w:rPr>
+      </w:pPr>
+      <w:r>
+        <w:rPr>
+          <w:rFonts w:eastAsiaTheme="minorEastAsia" w:cstheme="minorHAnsi"/>
+        </w:rPr>
+        <w:t>]</w:t>
+      </w:r>
+    </w:p>
+    <w:p>
+      <w:pPr>
+        <w:pStyle w:val="ListParagraph"/>
+        <w:rPr>
+          <w:rFonts w:eastAsiaTheme="minorEastAsia" w:cstheme="minorHAnsi"/>
+        </w:rPr>
+      </w:pPr>
+    </w:p>
+    <w:p>
+      <w:pPr>
+        <w:pStyle w:val="ListParagraph"/>
+        <w:rPr>
+          <w:rFonts w:eastAsiaTheme="minorEastAsia" w:cstheme="minorHAnsi"/>
+        </w:rPr>
+      </w:pPr>
+      <w:r>
+        <w:rPr>
+          <w:rFonts w:eastAsiaTheme="minorEastAsia" w:cstheme="minorHAnsi"/>
+        </w:rPr>
+        <w:t>Answer: Question54</w:t>
+      </w:r>
     </w:p>
     <w:sectPr>
       <w:pgSz w:w="12240" w:h="15840"/>
@@ -17465,6 +18033,155 @@
     </w:lvl>
   </w:abstractNum>
   <w:abstractNum w:abstractNumId="6" w15:restartNumberingAfterBreak="0">
+    <w:nsid w:val="60C8113B"/>
+    <w:multiLevelType w:val="multilevel"/>
+    <w:tmpl w:val="7EF2947A"/>
+    <w:lvl w:ilvl="0">
+      <w:start w:val="1"/>
+      <w:numFmt w:val="bullet"/>
+      <w:lvlText w:val=""/>
+      <w:lvlJc w:val="left"/>
+      <w:pPr>
+        <w:tabs>
+          <w:tab w:val="num" w:pos="720"/>
+        </w:tabs>
+        <w:ind w:left="720" w:hanging="360"/>
+      </w:pPr>
+      <w:rPr>
+        <w:rFonts w:ascii="Symbol" w:hAnsi="Symbol" w:hint="default"/>
+        <w:sz w:val="20"/>
+      </w:rPr>
+    </w:lvl>
+    <w:lvl w:ilvl="1" w:tentative="1">
+      <w:start w:val="1"/>
+      <w:numFmt w:val="bullet"/>
+      <w:lvlText w:val="o"/>
+      <w:lvlJc w:val="left"/>
+      <w:pPr>
+        <w:tabs>
+          <w:tab w:val="num" w:pos="1440"/>
+        </w:tabs>
+        <w:ind w:left="1440" w:hanging="360"/>
+      </w:pPr>
+      <w:rPr>
+        <w:rFonts w:ascii="Courier New" w:hAnsi="Courier New" w:hint="default"/>
+        <w:sz w:val="20"/>
+      </w:rPr>
+    </w:lvl>
+    <w:lvl w:ilvl="2" w:tentative="1">
+      <w:start w:val="1"/>
+      <w:numFmt w:val="bullet"/>
+      <w:lvlText w:val=""/>
+      <w:lvlJc w:val="left"/>
+      <w:pPr>
+        <w:tabs>
+          <w:tab w:val="num" w:pos="2160"/>
+        </w:tabs>
+        <w:ind w:left="2160" w:hanging="360"/>
+      </w:pPr>
+      <w:rPr>
+        <w:rFonts w:ascii="Wingdings" w:hAnsi="Wingdings" w:hint="default"/>
+        <w:sz w:val="20"/>
+      </w:rPr>
+    </w:lvl>
+    <w:lvl w:ilvl="3" w:tentative="1">
+      <w:start w:val="1"/>
+      <w:numFmt w:val="bullet"/>
+      <w:lvlText w:val=""/>
+      <w:lvlJc w:val="left"/>
+      <w:pPr>
+        <w:tabs>
+          <w:tab w:val="num" w:pos="2880"/>
+        </w:tabs>
+        <w:ind w:left="2880" w:hanging="360"/>
+      </w:pPr>
+      <w:rPr>
+        <w:rFonts w:ascii="Wingdings" w:hAnsi="Wingdings" w:hint="default"/>
+        <w:sz w:val="20"/>
+      </w:rPr>
+    </w:lvl>
+    <w:lvl w:ilvl="4" w:tentative="1">
+      <w:start w:val="1"/>
+      <w:numFmt w:val="bullet"/>
+      <w:lvlText w:val=""/>
+      <w:lvlJc w:val="left"/>
+      <w:pPr>
+        <w:tabs>
+          <w:tab w:val="num" w:pos="3600"/>
+        </w:tabs>
+        <w:ind w:left="3600" w:hanging="360"/>
+      </w:pPr>
+      <w:rPr>
+        <w:rFonts w:ascii="Wingdings" w:hAnsi="Wingdings" w:hint="default"/>
+        <w:sz w:val="20"/>
+      </w:rPr>
+    </w:lvl>
+    <w:lvl w:ilvl="5" w:tentative="1">
+      <w:start w:val="1"/>
+      <w:numFmt w:val="bullet"/>
+      <w:lvlText w:val=""/>
+      <w:lvlJc w:val="left"/>
+      <w:pPr>
+        <w:tabs>
+          <w:tab w:val="num" w:pos="4320"/>
+        </w:tabs>
+        <w:ind w:left="4320" w:hanging="360"/>
+      </w:pPr>
+      <w:rPr>
+        <w:rFonts w:ascii="Wingdings" w:hAnsi="Wingdings" w:hint="default"/>
+        <w:sz w:val="20"/>
+      </w:rPr>
+    </w:lvl>
+    <w:lvl w:ilvl="6" w:tentative="1">
+      <w:start w:val="1"/>
+      <w:numFmt w:val="bullet"/>
+      <w:lvlText w:val=""/>
+      <w:lvlJc w:val="left"/>
+      <w:pPr>
+        <w:tabs>
+          <w:tab w:val="num" w:pos="5040"/>
+        </w:tabs>
+        <w:ind w:left="5040" w:hanging="360"/>
+      </w:pPr>
+      <w:rPr>
+        <w:rFonts w:ascii="Wingdings" w:hAnsi="Wingdings" w:hint="default"/>
+        <w:sz w:val="20"/>
+      </w:rPr>
+    </w:lvl>
+    <w:lvl w:ilvl="7" w:tentative="1">
+      <w:start w:val="1"/>
+      <w:numFmt w:val="bullet"/>
+      <w:lvlText w:val=""/>
+      <w:lvlJc w:val="left"/>
+      <w:pPr>
+        <w:tabs>
+          <w:tab w:val="num" w:pos="5760"/>
+        </w:tabs>
+        <w:ind w:left="5760" w:hanging="360"/>
+      </w:pPr>
+      <w:rPr>
+        <w:rFonts w:ascii="Wingdings" w:hAnsi="Wingdings" w:hint="default"/>
+        <w:sz w:val="20"/>
+      </w:rPr>
+    </w:lvl>
+    <w:lvl w:ilvl="8" w:tentative="1">
+      <w:start w:val="1"/>
+      <w:numFmt w:val="bullet"/>
+      <w:lvlText w:val=""/>
+      <w:lvlJc w:val="left"/>
+      <w:pPr>
+        <w:tabs>
+          <w:tab w:val="num" w:pos="6480"/>
+        </w:tabs>
+        <w:ind w:left="6480" w:hanging="360"/>
+      </w:pPr>
+      <w:rPr>
+        <w:rFonts w:ascii="Wingdings" w:hAnsi="Wingdings" w:hint="default"/>
+        <w:sz w:val="20"/>
+      </w:rPr>
+    </w:lvl>
+  </w:abstractNum>
+  <w:abstractNum w:abstractNumId="7" w15:restartNumberingAfterBreak="0">
     <w:nsid w:val="66A045F4"/>
     <w:multiLevelType w:val="hybridMultilevel"/>
     <w:tmpl w:val="C5FA87C8"/>
@@ -17553,7 +18270,7 @@
       </w:pPr>
     </w:lvl>
   </w:abstractNum>
-  <w:abstractNum w:abstractNumId="7" w15:restartNumberingAfterBreak="0">
+  <w:abstractNum w:abstractNumId="8" w15:restartNumberingAfterBreak="0">
     <w:nsid w:val="6CA55485"/>
     <w:multiLevelType w:val="hybridMultilevel"/>
     <w:tmpl w:val="C5FA87C8"/>
@@ -17642,7 +18359,7 @@
       </w:pPr>
     </w:lvl>
   </w:abstractNum>
-  <w:abstractNum w:abstractNumId="8" w15:restartNumberingAfterBreak="0">
+  <w:abstractNum w:abstractNumId="9" w15:restartNumberingAfterBreak="0">
     <w:nsid w:val="6E9F1506"/>
     <w:multiLevelType w:val="hybridMultilevel"/>
     <w:tmpl w:val="C088DDB2"/>
@@ -17731,7 +18448,120 @@
       </w:pPr>
     </w:lvl>
   </w:abstractNum>
-  <w:abstractNum w:abstractNumId="9" w15:restartNumberingAfterBreak="0">
+  <w:abstractNum w:abstractNumId="10" w15:restartNumberingAfterBreak="0">
+    <w:nsid w:val="74BE6F99"/>
+    <w:multiLevelType w:val="hybridMultilevel"/>
+    <w:tmpl w:val="3E1075F2"/>
+    <w:lvl w:ilvl="0" w:tplc="04090001">
+      <w:start w:val="1"/>
+      <w:numFmt w:val="bullet"/>
+      <w:lvlText w:val=""/>
+      <w:lvlJc w:val="left"/>
+      <w:pPr>
+        <w:ind w:left="1440" w:hanging="360"/>
+      </w:pPr>
+      <w:rPr>
+        <w:rFonts w:ascii="Symbol" w:hAnsi="Symbol" w:hint="default"/>
+      </w:rPr>
+    </w:lvl>
+    <w:lvl w:ilvl="1" w:tplc="04090003" w:tentative="1">
+      <w:start w:val="1"/>
+      <w:numFmt w:val="bullet"/>
+      <w:lvlText w:val="o"/>
+      <w:lvlJc w:val="left"/>
+      <w:pPr>
+        <w:ind w:left="2160" w:hanging="360"/>
+      </w:pPr>
+      <w:rPr>
+        <w:rFonts w:ascii="Courier New" w:hAnsi="Courier New" w:cs="Courier New" w:hint="default"/>
+      </w:rPr>
+    </w:lvl>
+    <w:lvl w:ilvl="2" w:tplc="04090005" w:tentative="1">
+      <w:start w:val="1"/>
+      <w:numFmt w:val="bullet"/>
+      <w:lvlText w:val=""/>
+      <w:lvlJc w:val="left"/>
+      <w:pPr>
+        <w:ind w:left="2880" w:hanging="360"/>
+      </w:pPr>
+      <w:rPr>
+        <w:rFonts w:ascii="Wingdings" w:hAnsi="Wingdings" w:hint="default"/>
+      </w:rPr>
+    </w:lvl>
+    <w:lvl w:ilvl="3" w:tplc="04090001" w:tentative="1">
+      <w:start w:val="1"/>
+      <w:numFmt w:val="bullet"/>
+      <w:lvlText w:val=""/>
+      <w:lvlJc w:val="left"/>
+      <w:pPr>
+        <w:ind w:left="3600" w:hanging="360"/>
+      </w:pPr>
+      <w:rPr>
+        <w:rFonts w:ascii="Symbol" w:hAnsi="Symbol" w:hint="default"/>
+      </w:rPr>
+    </w:lvl>
+    <w:lvl w:ilvl="4" w:tplc="04090003" w:tentative="1">
+      <w:start w:val="1"/>
+      <w:numFmt w:val="bullet"/>
+      <w:lvlText w:val="o"/>
+      <w:lvlJc w:val="left"/>
+      <w:pPr>
+        <w:ind w:left="4320" w:hanging="360"/>
+      </w:pPr>
+      <w:rPr>
+        <w:rFonts w:ascii="Courier New" w:hAnsi="Courier New" w:cs="Courier New" w:hint="default"/>
+      </w:rPr>
+    </w:lvl>
+    <w:lvl w:ilvl="5" w:tplc="04090005" w:tentative="1">
+      <w:start w:val="1"/>
+      <w:numFmt w:val="bullet"/>
+      <w:lvlText w:val=""/>
+      <w:lvlJc w:val="left"/>
+      <w:pPr>
+        <w:ind w:left="5040" w:hanging="360"/>
+      </w:pPr>
+      <w:rPr>
+        <w:rFonts w:ascii="Wingdings" w:hAnsi="Wingdings" w:hint="default"/>
+      </w:rPr>
+    </w:lvl>
+    <w:lvl w:ilvl="6" w:tplc="04090001" w:tentative="1">
+      <w:start w:val="1"/>
+      <w:numFmt w:val="bullet"/>
+      <w:lvlText w:val=""/>
+      <w:lvlJc w:val="left"/>
+      <w:pPr>
+        <w:ind w:left="5760" w:hanging="360"/>
+      </w:pPr>
+      <w:rPr>
+        <w:rFonts w:ascii="Symbol" w:hAnsi="Symbol" w:hint="default"/>
+      </w:rPr>
+    </w:lvl>
+    <w:lvl w:ilvl="7" w:tplc="04090003" w:tentative="1">
+      <w:start w:val="1"/>
+      <w:numFmt w:val="bullet"/>
+      <w:lvlText w:val="o"/>
+      <w:lvlJc w:val="left"/>
+      <w:pPr>
+        <w:ind w:left="6480" w:hanging="360"/>
+      </w:pPr>
+      <w:rPr>
+        <w:rFonts w:ascii="Courier New" w:hAnsi="Courier New" w:cs="Courier New" w:hint="default"/>
+      </w:rPr>
+    </w:lvl>
+    <w:lvl w:ilvl="8" w:tplc="04090005" w:tentative="1">
+      <w:start w:val="1"/>
+      <w:numFmt w:val="bullet"/>
+      <w:lvlText w:val=""/>
+      <w:lvlJc w:val="left"/>
+      <w:pPr>
+        <w:ind w:left="7200" w:hanging="360"/>
+      </w:pPr>
+      <w:rPr>
+        <w:rFonts w:ascii="Wingdings" w:hAnsi="Wingdings" w:hint="default"/>
+      </w:rPr>
+    </w:lvl>
+  </w:abstractNum>
+  <w:abstractNum w:abstractNumId="11" w15:restartNumberingAfterBreak="0">
     <w:nsid w:val="7A98760A"/>
     <w:multiLevelType w:val="hybridMultilevel"/>
     <w:tmpl w:val="C30AE510"/>
@@ -17845,19 +18675,19 @@
     </w:lvl>
   </w:abstractNum>
   <w:num w:numId="1" w16cid:durableId="1560088947">
-    <w:abstractNumId w:val="8"/>
+    <w:abstractNumId w:val="9"/>
   </w:num>
   <w:num w:numId="2" w16cid:durableId="72168522">
     <w:abstractNumId w:val="1"/>
   </w:num>
   <w:num w:numId="3" w16cid:durableId="1774131421">
-    <w:abstractNumId w:val="9"/>
+    <w:abstractNumId w:val="11"/>
   </w:num>
   <w:num w:numId="4" w16cid:durableId="870918678">
-    <w:abstractNumId w:val="6"/>
+    <w:abstractNumId w:val="7"/>
   </w:num>
   <w:num w:numId="5" w16cid:durableId="1715541446">
-    <w:abstractNumId w:val="7"/>
+    <w:abstractNumId w:val="8"/>
   </w:num>
   <w:num w:numId="6" w16cid:durableId="1420784439">
     <w:abstractNumId w:val="2"/>
@@ -17873,6 +18703,12 @@
   </w:num>
   <w:num w:numId="10" w16cid:durableId="300814174">
     <w:abstractNumId w:val="4"/>
+  </w:num>
+  <w:num w:numId="11" w16cid:durableId="1305112904">
+    <w:abstractNumId w:val="6"/>
+  </w:num>
+  <w:num w:numId="12" w16cid:durableId="19209770">
+    <w:abstractNumId w:val="10"/>
   </w:num>
 </w:numbering>
 </file>
@@ -18273,7 +19109,6 @@
   <w:style w:type="character" w:default="1" w:styleId="DefaultParagraphFont">
     <w:name w:val="Default Paragraph Font"/>
     <w:uiPriority w:val="1"/>
-    <w:semiHidden/>
     <w:unhideWhenUsed/>
   </w:style>
   <w:style w:type="table" w:default="1" w:styleId="TableNormal">

</xml_diff>